<commit_message>
feat: add Bill Type field to bill template
</commit_message>
<xml_diff>
--- a/backend/bill_template.docx
+++ b/backend/bill_template.docx
@@ -62,7 +62,6 @@
               <w:top w:val="single" w:sz="4" w:space="0" w:color="auto"/>
               <w:left w:val="single" w:sz="4" w:space="0" w:color="auto"/>
             </w:tcBorders>
-            <w:shd w:val="clear" w:color="auto" w:fill="auto"/>
             <w:tcMar>
               <w:top w:w="0" w:type="dxa"/>
               <w:left w:w="100" w:type="dxa"/>
@@ -164,7 +163,6 @@
               <w:top w:val="single" w:sz="4" w:space="0" w:color="auto"/>
               <w:bottom w:val="single" w:sz="4" w:space="0" w:color="auto"/>
             </w:tcBorders>
-            <w:shd w:val="clear" w:color="auto" w:fill="auto"/>
             <w:tcMar>
               <w:top w:w="0" w:type="dxa"/>
               <w:left w:w="100" w:type="dxa"/>
@@ -348,7 +346,6 @@
               <w:bottom w:val="single" w:sz="4" w:space="0" w:color="auto"/>
               <w:right w:val="single" w:sz="4" w:space="0" w:color="auto"/>
             </w:tcBorders>
-            <w:shd w:val="clear" w:color="auto" w:fill="auto"/>
             <w:tcMar>
               <w:top w:w="100" w:type="dxa"/>
               <w:left w:w="100" w:type="dxa"/>
@@ -482,7 +479,6 @@
               <w:top w:val="single" w:sz="4" w:space="0" w:color="auto"/>
               <w:left w:val="single" w:sz="4" w:space="0" w:color="auto"/>
             </w:tcBorders>
-            <w:shd w:val="clear" w:color="auto" w:fill="auto"/>
             <w:tcMar>
               <w:top w:w="100" w:type="dxa"/>
               <w:left w:w="100" w:type="dxa"/>
@@ -591,7 +587,6 @@
               <w:top w:val="single" w:sz="4" w:space="0" w:color="auto"/>
               <w:bottom w:val="single" w:sz="4" w:space="0" w:color="auto"/>
             </w:tcBorders>
-            <w:shd w:val="clear" w:color="auto" w:fill="auto"/>
             <w:tcMar>
               <w:top w:w="100" w:type="dxa"/>
               <w:left w:w="100" w:type="dxa"/>
@@ -716,7 +711,6 @@
               <w:bottom w:val="single" w:sz="4" w:space="0" w:color="auto"/>
               <w:right w:val="single" w:sz="4" w:space="0" w:color="auto"/>
             </w:tcBorders>
-            <w:shd w:val="clear" w:color="auto" w:fill="auto"/>
             <w:tcMar>
               <w:top w:w="100" w:type="dxa"/>
               <w:left w:w="100" w:type="dxa"/>
@@ -810,6 +804,25 @@
               <w:t>Phone Number: {phone}</w:t>
             </w:r>
           </w:p>
+          <w:p>
+            <w:pPr>
+              <w:spacing w:line="288" w:lineRule="auto"/>
+              <w:contextualSpacing w:val="0"/>
+              <w:rPr>
+                <w:color w:val="414042"/>
+                <w:sz w:val="20"/>
+                <w:szCs w:val="20"/>
+              </w:rPr>
+            </w:pPr>
+            <w:r>
+              <w:rPr>
+                <w:color w:val="414042"/>
+                <w:sz w:val="20"/>
+                <w:szCs w:val="20"/>
+              </w:rPr>
+              <w:t>Bill Type: {type}</w:t>
+            </w:r>
+          </w:p>
         </w:tc>
         <w:tc>
           <w:tcPr>
@@ -833,7 +846,6 @@
         <w:tc>
           <w:tcPr>
             <w:tcW w:w="383" w:type="pct"/>
-            <w:shd w:val="clear" w:color="auto" w:fill="auto"/>
             <w:tcMar>
               <w:top w:w="100" w:type="dxa"/>
               <w:left w:w="100" w:type="dxa"/>

</xml_diff>

<commit_message>
feat: update bill template with new layout and additional fields for improved clarity
</commit_message>
<xml_diff>
--- a/backend/bill_template.docx
+++ b/backend/bill_template.docx
@@ -14,6 +14,60 @@
           <w:sz w:val="49"/>
         </w:rPr>
       </w:pPr>
+      <w:bookmarkStart w:id="0" w:name="_Hlk216459265"/>
+      <w:bookmarkEnd w:id="0"/>
+      <w:r>
+        <w:rPr>
+          <w:rFonts w:ascii="Arial" w:hAnsi="Arial"/>
+          <w:b/>
+          <w:color w:val="AC3C1D"/>
+          <w:w w:val="110"/>
+          <w:sz w:val="49"/>
+        </w:rPr>
+        <w:t xml:space="preserve">              </w:t>
+      </w:r>
+      <w:r>
+        <w:rPr>
+          <w:noProof/>
+        </w:rPr>
+        <w:drawing>
+          <wp:inline distT="0" distB="0" distL="0" distR="0" wp14:anchorId="2263FCEC" wp14:editId="6EA334C3">
+            <wp:extent cx="259312" cy="252748"/>
+            <wp:effectExtent l="0" t="0" r="0" b="0"/>
+            <wp:docPr id="164270122" name="Picture 1" descr="A logo with a spiral and a leaf&#10;&#10;AI-generated content may be incorrect."/>
+            <wp:cNvGraphicFramePr>
+              <a:graphicFrameLocks xmlns:a="http://schemas.openxmlformats.org/drawingml/2006/main" noChangeAspect="1"/>
+            </wp:cNvGraphicFramePr>
+            <a:graphic xmlns:a="http://schemas.openxmlformats.org/drawingml/2006/main">
+              <a:graphicData uri="http://schemas.openxmlformats.org/drawingml/2006/picture">
+                <pic:pic xmlns:pic="http://schemas.openxmlformats.org/drawingml/2006/picture">
+                  <pic:nvPicPr>
+                    <pic:cNvPr id="164270122" name="Picture 1" descr="A logo with a spiral and a leaf&#10;&#10;AI-generated content may be incorrect."/>
+                    <pic:cNvPicPr>
+                      <a:picLocks noChangeAspect="1"/>
+                    </pic:cNvPicPr>
+                  </pic:nvPicPr>
+                  <pic:blipFill>
+                    <a:blip r:embed="rId4"/>
+                    <a:stretch>
+                      <a:fillRect/>
+                    </a:stretch>
+                  </pic:blipFill>
+                  <pic:spPr>
+                    <a:xfrm>
+                      <a:off x="0" y="0"/>
+                      <a:ext cx="266283" cy="259543"/>
+                    </a:xfrm>
+                    <a:prstGeom prst="rect">
+                      <a:avLst/>
+                    </a:prstGeom>
+                  </pic:spPr>
+                </pic:pic>
+              </a:graphicData>
+            </a:graphic>
+          </wp:inline>
+        </w:drawing>
+      </w:r>
     </w:p>
     <w:p>
       <w:pPr>
@@ -37,48 +91,6 @@
         </w:rPr>
         <w:t xml:space="preserve">             SIDDHA SHIVALAYAS      </w:t>
       </w:r>
-      <w:r>
-        <w:rPr>
-          <w:noProof/>
-        </w:rPr>
-        <w:drawing>
-          <wp:inline distT="0" distB="0" distL="0" distR="0" wp14:anchorId="16244473" wp14:editId="1FE602E7">
-            <wp:extent cx="319012" cy="310938"/>
-            <wp:effectExtent l="0" t="0" r="0" b="0"/>
-            <wp:docPr id="164270122" name="Picture 1"/>
-            <wp:cNvGraphicFramePr>
-              <a:graphicFrameLocks xmlns:a="http://schemas.openxmlformats.org/drawingml/2006/main" noChangeAspect="1"/>
-            </wp:cNvGraphicFramePr>
-            <a:graphic xmlns:a="http://schemas.openxmlformats.org/drawingml/2006/main">
-              <a:graphicData uri="http://schemas.openxmlformats.org/drawingml/2006/picture">
-                <pic:pic xmlns:pic="http://schemas.openxmlformats.org/drawingml/2006/picture">
-                  <pic:nvPicPr>
-                    <pic:cNvPr id="164270122" name="Picture 1"/>
-                    <pic:cNvPicPr>
-                      <a:picLocks noChangeAspect="1"/>
-                    </pic:cNvPicPr>
-                  </pic:nvPicPr>
-                  <pic:blipFill>
-                    <a:blip r:embed="rId4"/>
-                    <a:stretch>
-                      <a:fillRect/>
-                    </a:stretch>
-                  </pic:blipFill>
-                  <pic:spPr>
-                    <a:xfrm>
-                      <a:off x="0" y="0"/>
-                      <a:ext cx="325828" cy="317581"/>
-                    </a:xfrm>
-                    <a:prstGeom prst="rect">
-                      <a:avLst/>
-                    </a:prstGeom>
-                  </pic:spPr>
-                </pic:pic>
-              </a:graphicData>
-            </a:graphic>
-          </wp:inline>
-        </w:drawing>
-      </w:r>
     </w:p>
     <w:p>
       <w:pPr>
@@ -91,7 +103,6 @@
           <w:sz w:val="15"/>
         </w:rPr>
       </w:pPr>
-      <w:proofErr w:type="spellStart"/>
       <w:r>
         <w:rPr>
           <w:rFonts w:ascii="Tahoma" w:hAnsi="Tahoma"/>
@@ -99,17 +110,7 @@
           <w:spacing w:val="11"/>
           <w:sz w:val="15"/>
         </w:rPr>
-        <w:t>FlOPILLAIYAR</w:t>
-      </w:r>
-      <w:proofErr w:type="spellEnd"/>
-      <w:r>
-        <w:rPr>
-          <w:rFonts w:ascii="Tahoma" w:hAnsi="Tahoma"/>
-          <w:color w:val="000000"/>
-          <w:spacing w:val="11"/>
-          <w:sz w:val="15"/>
-        </w:rPr>
-        <w:t xml:space="preserve"> KOIL STREET,SAIDAPET,CHENNAI-600015 </w:t>
+        <w:t>25/31,19th Street Ashok Nagar Chennai 83</w:t>
       </w:r>
       <w:r>
         <w:rPr>
@@ -127,7 +128,19 @@
           <w:spacing w:val="4"/>
           <w:sz w:val="15"/>
         </w:rPr>
-        <w:t xml:space="preserve">Phone:044-435468731 7401403000 </w:t>
+        <w:t>Phone:</w:t>
+      </w:r>
+      <w:r>
+        <w:t xml:space="preserve"> </w:t>
+      </w:r>
+      <w:r>
+        <w:rPr>
+          <w:rFonts w:ascii="Tahoma" w:hAnsi="Tahoma"/>
+          <w:color w:val="000000"/>
+          <w:spacing w:val="4"/>
+          <w:sz w:val="15"/>
+        </w:rPr>
+        <w:t>9363914040</w:t>
       </w:r>
       <w:r>
         <w:rPr>
@@ -145,18 +158,26 @@
           <w:spacing w:val="5"/>
           <w:sz w:val="15"/>
         </w:rPr>
-        <w:t xml:space="preserve">Web: </w:t>
+        <w:t>Web:</w:t>
       </w:r>
-      <w:hyperlink r:id="rId5">
+      <w:r>
+        <w:rPr>
+          <w:rFonts w:ascii="Tahoma" w:hAnsi="Tahoma"/>
+          <w:color w:val="000000"/>
+          <w:spacing w:val="5"/>
+          <w:sz w:val="15"/>
+        </w:rPr>
+        <w:t xml:space="preserve"> </w:t>
+      </w:r>
+      <w:hyperlink r:id="rId5" w:history="1">
         <w:r>
           <w:rPr>
+            <w:rStyle w:val="Hyperlink"/>
             <w:rFonts w:ascii="Tahoma" w:hAnsi="Tahoma"/>
-            <w:color w:val="0000FF"/>
             <w:spacing w:val="5"/>
             <w:sz w:val="15"/>
-            <w:u w:val="single"/>
           </w:rPr>
-          <w:t>www.almahereal.com</w:t>
+          <w:t>https://www.shivalayassiddhaclinic.com</w:t>
         </w:r>
       </w:hyperlink>
       <w:r>
@@ -166,20 +187,8 @@
           <w:spacing w:val="5"/>
           <w:sz w:val="15"/>
         </w:rPr>
-        <w:t xml:space="preserve"> I </w:t>
+        <w:t xml:space="preserve"> </w:t>
       </w:r>
-      <w:hyperlink r:id="rId6">
-        <w:r>
-          <w:rPr>
-            <w:rFonts w:ascii="Tahoma" w:hAnsi="Tahoma"/>
-            <w:color w:val="0000FF"/>
-            <w:spacing w:val="5"/>
-            <w:sz w:val="15"/>
-            <w:u w:val="single"/>
-          </w:rPr>
-          <w:t>Email: atmaahospital@gmail.com</w:t>
-        </w:r>
-      </w:hyperlink>
       <w:r>
         <w:rPr>
           <w:rFonts w:ascii="Tahoma" w:hAnsi="Tahoma"/>
@@ -187,7 +196,7 @@
           <w:spacing w:val="5"/>
           <w:sz w:val="15"/>
         </w:rPr>
-        <w:t xml:space="preserve"> I GSTIN: 33AALCA5264C1ZY</w:t>
+        <w:t>I GSTIN: 33AALCA5264C1ZY</w:t>
       </w:r>
     </w:p>
     <w:p>
@@ -200,6 +209,30 @@
           <w:sz w:val="21"/>
         </w:rPr>
       </w:pPr>
+      <w:r>
+        <w:pict w14:anchorId="559E24A1">
+          <v:shapetype id="_x0000_t202" coordsize="21600,21600" o:spt="202" path="m,l,21600r21600,l21600,xe">
+            <v:stroke joinstyle="miter"/>
+            <v:path gradientshapeok="t" o:connecttype="rect"/>
+          </v:shapetype>
+          <v:shape id="_x0000_s2" type="#_x0000_t202" style="position:absolute;left:0;text-align:left;margin-left:17.45pt;margin-top:91.25pt;width:6in;height:365.55pt;z-index:-251659264;mso-wrap-distance-left:0;mso-wrap-distance-right:0;mso-position-horizontal-relative:page;mso-position-vertical-relative:page" filled="f" stroked="f">
+            <v:textbox style="mso-next-textbox:#_x0000_s2" inset="0,0,0,0">
+              <w:txbxContent>
+                <w:p>
+                  <w:pPr>
+                    <w:pBdr>
+                      <w:top w:val="single" w:sz="9" w:space="0" w:color="7E7E7E"/>
+                      <w:left w:val="single" w:sz="9" w:space="0" w:color="424242"/>
+                      <w:right w:val="single" w:sz="9" w:space="0" w:color="6F6F6F"/>
+                    </w:pBdr>
+                  </w:pPr>
+                </w:p>
+              </w:txbxContent>
+            </v:textbox>
+            <w10:wrap anchorx="page" anchory="page"/>
+          </v:shape>
+        </w:pict>
+      </w:r>
       <w:r>
         <w:rPr>
           <w:rFonts w:ascii="Tahoma" w:hAnsi="Tahoma"/>
@@ -239,29 +272,24 @@
         <w:tblLook w:val="04A0" w:firstRow="1" w:lastRow="0" w:firstColumn="1" w:lastColumn="0" w:noHBand="0" w:noVBand="1"/>
       </w:tblPr>
       <w:tblGrid>
-        <w:gridCol w:w="465"/>
-        <w:gridCol w:w="2685"/>
-        <w:gridCol w:w="900"/>
-        <w:gridCol w:w="173"/>
-        <w:gridCol w:w="817"/>
-        <w:gridCol w:w="810"/>
+        <w:gridCol w:w="28"/>
+        <w:gridCol w:w="2582"/>
+        <w:gridCol w:w="1170"/>
+        <w:gridCol w:w="451"/>
+        <w:gridCol w:w="539"/>
+        <w:gridCol w:w="1088"/>
         <w:gridCol w:w="1058"/>
         <w:gridCol w:w="832"/>
         <w:gridCol w:w="667"/>
+        <w:gridCol w:w="8"/>
       </w:tblGrid>
       <w:tr>
-        <w:tblPrEx>
-          <w:tblCellMar>
-            <w:top w:w="0" w:type="dxa"/>
-            <w:bottom w:w="0" w:type="dxa"/>
-          </w:tblCellMar>
-        </w:tblPrEx>
         <w:trPr>
           <w:trHeight w:hRule="exact" w:val="1220"/>
         </w:trPr>
         <w:tc>
           <w:tcPr>
-            <w:tcW w:w="4223" w:type="dxa"/>
+            <w:tcW w:w="4231" w:type="dxa"/>
             <w:gridSpan w:val="4"/>
             <w:tcBorders>
               <w:top w:val="none" w:sz="0" w:space="0" w:color="000000"/>
@@ -362,8 +390,8 @@
         </w:tc>
         <w:tc>
           <w:tcPr>
-            <w:tcW w:w="4184" w:type="dxa"/>
-            <w:gridSpan w:val="5"/>
+            <w:tcW w:w="4192" w:type="dxa"/>
+            <w:gridSpan w:val="6"/>
             <w:tcBorders>
               <w:top w:val="none" w:sz="0" w:space="0" w:color="000000"/>
               <w:left w:val="single" w:sz="6" w:space="0" w:color="000000"/>
@@ -392,7 +420,17 @@
                 <w:spacing w:val="4"/>
                 <w:sz w:val="14"/>
               </w:rPr>
-              <w:t>Bill Date</w:t>
+              <w:t xml:space="preserve">Bill </w:t>
+            </w:r>
+            <w:proofErr w:type="gramStart"/>
+            <w:r>
+              <w:rPr>
+                <w:rFonts w:ascii="Tahoma" w:hAnsi="Tahoma"/>
+                <w:color w:val="000000"/>
+                <w:spacing w:val="4"/>
+                <w:sz w:val="14"/>
+              </w:rPr>
+              <w:t>Dat</w:t>
             </w:r>
             <w:r>
               <w:rPr>
@@ -401,7 +439,7 @@
                 <w:spacing w:val="4"/>
                 <w:sz w:val="14"/>
               </w:rPr>
-              <w:tab/>
+              <w:t>e</w:t>
             </w:r>
             <w:r>
               <w:rPr>
@@ -410,7 +448,35 @@
                 <w:spacing w:val="2"/>
                 <w:sz w:val="14"/>
               </w:rPr>
-              <w:t>: 10-09-2025</w:t>
+              <w:t>:</w:t>
+            </w:r>
+            <w:r>
+              <w:rPr>
+                <w:rFonts w:ascii="Tahoma" w:hAnsi="Tahoma"/>
+                <w:color w:val="000000"/>
+                <w:spacing w:val="2"/>
+                <w:sz w:val="14"/>
+              </w:rPr>
+              <w:t xml:space="preserve"> {</w:t>
+            </w:r>
+            <w:proofErr w:type="gramEnd"/>
+            <w:r>
+              <w:rPr>
+                <w:rFonts w:ascii="Tahoma" w:hAnsi="Tahoma"/>
+                <w:color w:val="000000"/>
+                <w:spacing w:val="2"/>
+                <w:sz w:val="14"/>
+              </w:rPr>
+              <w:t>date}</w:t>
+            </w:r>
+            <w:r>
+              <w:rPr>
+                <w:rFonts w:ascii="Tahoma" w:hAnsi="Tahoma"/>
+                <w:color w:val="000000"/>
+                <w:spacing w:val="2"/>
+                <w:sz w:val="14"/>
+              </w:rPr>
+              <w:t xml:space="preserve"> </w:t>
             </w:r>
           </w:p>
           <w:p>
@@ -438,9 +504,10 @@
               <w:rPr>
                 <w:rFonts w:ascii="Tahoma" w:hAnsi="Tahoma"/>
                 <w:color w:val="000000"/>
-                <w:sz w:val="14"/>
-              </w:rPr>
-              <w:tab/>
+                <w:spacing w:val="2"/>
+                <w:sz w:val="14"/>
+              </w:rPr>
+              <w:t>:</w:t>
             </w:r>
             <w:r>
               <w:rPr>
@@ -449,7 +516,16 @@
                 <w:spacing w:val="2"/>
                 <w:sz w:val="14"/>
               </w:rPr>
-              <w:t>: AH2526-08333</w:t>
+              <w:t xml:space="preserve"> B{id}</w:t>
+            </w:r>
+            <w:r>
+              <w:rPr>
+                <w:rFonts w:ascii="Tahoma" w:hAnsi="Tahoma"/>
+                <w:color w:val="000000"/>
+                <w:spacing w:val="2"/>
+                <w:sz w:val="14"/>
+              </w:rPr>
+              <w:t xml:space="preserve"> </w:t>
             </w:r>
           </w:p>
           <w:p>
@@ -480,7 +556,16 @@
                 <w:spacing w:val="6"/>
                 <w:sz w:val="14"/>
               </w:rPr>
-              <w:t>Type :</w:t>
+              <w:t xml:space="preserve">Type: </w:t>
+            </w:r>
+            <w:r>
+              <w:rPr>
+                <w:rFonts w:ascii="Tahoma" w:hAnsi="Tahoma"/>
+                <w:color w:val="000000"/>
+                <w:spacing w:val="6"/>
+                <w:sz w:val="14"/>
+              </w:rPr>
+              <w:t>{</w:t>
             </w:r>
             <w:proofErr w:type="gramEnd"/>
             <w:r>
@@ -490,7 +575,7 @@
                 <w:spacing w:val="6"/>
                 <w:sz w:val="14"/>
               </w:rPr>
-              <w:t xml:space="preserve"> Card</w:t>
+              <w:t>type}</w:t>
             </w:r>
           </w:p>
           <w:p>
@@ -512,7 +597,7 @@
                 <w:color w:val="000000"/>
                 <w:sz w:val="14"/>
               </w:rPr>
-              <w:t>Refer</w:t>
+              <w:t>Refe</w:t>
             </w:r>
             <w:r>
               <w:rPr>
@@ -520,7 +605,7 @@
                 <w:color w:val="000000"/>
                 <w:sz w:val="14"/>
               </w:rPr>
-              <w:tab/>
+              <w:t xml:space="preserve">r: </w:t>
             </w:r>
             <w:r>
               <w:rPr>
@@ -529,9 +614,8 @@
                 <w:spacing w:val="2"/>
                 <w:sz w:val="14"/>
               </w:rPr>
-              <w:t xml:space="preserve">: Dr. K. </w:t>
+              <w:t xml:space="preserve">Dr. </w:t>
             </w:r>
-            <w:proofErr w:type="spellStart"/>
             <w:r>
               <w:rPr>
                 <w:rFonts w:ascii="Tahoma" w:hAnsi="Tahoma"/>
@@ -539,34 +623,20 @@
                 <w:spacing w:val="2"/>
                 <w:sz w:val="14"/>
               </w:rPr>
-              <w:t>Thilagesh</w:t>
-            </w:r>
-            <w:proofErr w:type="spellEnd"/>
-            <w:r>
-              <w:rPr>
-                <w:rFonts w:ascii="Tahoma" w:hAnsi="Tahoma"/>
-                <w:color w:val="000000"/>
-                <w:spacing w:val="2"/>
-                <w:sz w:val="14"/>
-              </w:rPr>
-              <w:t xml:space="preserve"> M.D.(s)</w:t>
+              <w:t>Sowmiya</w:t>
             </w:r>
           </w:p>
         </w:tc>
       </w:tr>
       <w:tr>
-        <w:tblPrEx>
-          <w:tblCellMar>
-            <w:top w:w="0" w:type="dxa"/>
-            <w:bottom w:w="0" w:type="dxa"/>
-          </w:tblCellMar>
-        </w:tblPrEx>
         <w:trPr>
+          <w:gridAfter w:val="1"/>
+          <w:wAfter w:w="8" w:type="dxa"/>
           <w:trHeight w:hRule="exact" w:val="285"/>
         </w:trPr>
         <w:tc>
           <w:tcPr>
-            <w:tcW w:w="465" w:type="dxa"/>
+            <w:tcW w:w="28" w:type="dxa"/>
             <w:tcBorders>
               <w:top w:val="single" w:sz="6" w:space="0" w:color="000000"/>
               <w:left w:val="none" w:sz="0" w:space="0" w:color="000000"/>
@@ -584,21 +654,11 @@
                 <w:sz w:val="14"/>
               </w:rPr>
             </w:pPr>
-            <w:proofErr w:type="spellStart"/>
-            <w:r>
-              <w:rPr>
-                <w:rFonts w:ascii="Tahoma" w:hAnsi="Tahoma"/>
-                <w:color w:val="000000"/>
-                <w:sz w:val="14"/>
-              </w:rPr>
-              <w:t>SNo</w:t>
-            </w:r>
-            <w:proofErr w:type="spellEnd"/>
-          </w:p>
-        </w:tc>
-        <w:tc>
-          <w:tcPr>
-            <w:tcW w:w="2685" w:type="dxa"/>
+          </w:p>
+        </w:tc>
+        <w:tc>
+          <w:tcPr>
+            <w:tcW w:w="2582" w:type="dxa"/>
             <w:tcBorders>
               <w:top w:val="single" w:sz="6" w:space="0" w:color="000000"/>
               <w:left w:val="single" w:sz="6" w:space="0" w:color="000000"/>
@@ -610,6 +670,7 @@
           <w:p>
             <w:pPr>
               <w:ind w:left="60"/>
+              <w:jc w:val="center"/>
               <w:rPr>
                 <w:rFonts w:ascii="Tahoma" w:hAnsi="Tahoma"/>
                 <w:color w:val="000000"/>
@@ -630,7 +691,7 @@
         </w:tc>
         <w:tc>
           <w:tcPr>
-            <w:tcW w:w="900" w:type="dxa"/>
+            <w:tcW w:w="1170" w:type="dxa"/>
             <w:tcBorders>
               <w:top w:val="single" w:sz="6" w:space="0" w:color="000000"/>
               <w:left w:val="single" w:sz="6" w:space="0" w:color="000000"/>
@@ -673,7 +734,7 @@
           <w:p>
             <w:pPr>
               <w:ind w:right="151"/>
-              <w:jc w:val="right"/>
+              <w:jc w:val="center"/>
               <w:rPr>
                 <w:rFonts w:ascii="Tahoma" w:hAnsi="Tahoma"/>
                 <w:color w:val="000000"/>
@@ -686,13 +747,21 @@
                 <w:color w:val="000000"/>
                 <w:sz w:val="14"/>
               </w:rPr>
-              <w:t>thy</w:t>
+              <w:t>Qt</w:t>
             </w:r>
-          </w:p>
-        </w:tc>
-        <w:tc>
-          <w:tcPr>
-            <w:tcW w:w="810" w:type="dxa"/>
+            <w:r>
+              <w:rPr>
+                <w:rFonts w:ascii="Tahoma" w:hAnsi="Tahoma"/>
+                <w:color w:val="000000"/>
+                <w:sz w:val="14"/>
+              </w:rPr>
+              <w:t>y</w:t>
+            </w:r>
+          </w:p>
+        </w:tc>
+        <w:tc>
+          <w:tcPr>
+            <w:tcW w:w="1088" w:type="dxa"/>
             <w:tcBorders>
               <w:top w:val="single" w:sz="6" w:space="0" w:color="000000"/>
               <w:left w:val="single" w:sz="6" w:space="0" w:color="000000"/>
@@ -704,7 +773,7 @@
           <w:p>
             <w:pPr>
               <w:ind w:right="61"/>
-              <w:jc w:val="right"/>
+              <w:jc w:val="center"/>
               <w:rPr>
                 <w:rFonts w:ascii="Tahoma" w:hAnsi="Tahoma"/>
                 <w:color w:val="000000"/>
@@ -735,7 +804,7 @@
           <w:p>
             <w:pPr>
               <w:ind w:right="46"/>
-              <w:jc w:val="right"/>
+              <w:jc w:val="center"/>
               <w:rPr>
                 <w:rFonts w:ascii="Tahoma" w:hAnsi="Tahoma"/>
                 <w:color w:val="000000"/>
@@ -776,7 +845,7 @@
           <w:p>
             <w:pPr>
               <w:ind w:right="46"/>
-              <w:jc w:val="right"/>
+              <w:jc w:val="center"/>
               <w:rPr>
                 <w:rFonts w:ascii="Tahoma" w:hAnsi="Tahoma"/>
                 <w:color w:val="000000"/>
@@ -802,14 +871,14 @@
               <w:top w:val="single" w:sz="6" w:space="0" w:color="000000"/>
               <w:left w:val="single" w:sz="6" w:space="0" w:color="000000"/>
               <w:bottom w:val="single" w:sz="6" w:space="0" w:color="000000"/>
-              <w:right w:val="none" w:sz="0" w:space="0" w:color="000000"/>
+              <w:right w:val="single" w:sz="4" w:space="0" w:color="auto"/>
             </w:tcBorders>
             <w:vAlign w:val="center"/>
           </w:tcPr>
           <w:p>
             <w:pPr>
               <w:ind w:right="15"/>
-              <w:jc w:val="right"/>
+              <w:jc w:val="center"/>
               <w:rPr>
                 <w:rFonts w:ascii="Tahoma" w:hAnsi="Tahoma"/>
                 <w:color w:val="000000"/>
@@ -830,18 +899,14 @@
         </w:tc>
       </w:tr>
       <w:tr>
-        <w:tblPrEx>
-          <w:tblCellMar>
-            <w:top w:w="0" w:type="dxa"/>
-            <w:bottom w:w="0" w:type="dxa"/>
-          </w:tblCellMar>
-        </w:tblPrEx>
         <w:trPr>
+          <w:gridAfter w:val="1"/>
+          <w:wAfter w:w="8" w:type="dxa"/>
           <w:trHeight w:hRule="exact" w:val="285"/>
         </w:trPr>
         <w:tc>
           <w:tcPr>
-            <w:tcW w:w="465" w:type="dxa"/>
+            <w:tcW w:w="28" w:type="dxa"/>
             <w:tcBorders>
               <w:top w:val="single" w:sz="6" w:space="0" w:color="000000"/>
               <w:left w:val="none" w:sz="0" w:space="0" w:color="000000"/>
@@ -863,7 +928,7 @@
         </w:tc>
         <w:tc>
           <w:tcPr>
-            <w:tcW w:w="2685" w:type="dxa"/>
+            <w:tcW w:w="2582" w:type="dxa"/>
             <w:tcBorders>
               <w:top w:val="single" w:sz="6" w:space="0" w:color="000000"/>
               <w:left w:val="single" w:sz="6" w:space="0" w:color="000000"/>
@@ -875,6 +940,7 @@
           <w:p>
             <w:pPr>
               <w:ind w:left="60"/>
+              <w:jc w:val="center"/>
               <w:rPr>
                 <w:sz w:val="20"/>
                 <w:szCs w:val="20"/>
@@ -905,6 +971,7 @@
           <w:p>
             <w:pPr>
               <w:ind w:left="60"/>
+              <w:jc w:val="center"/>
               <w:rPr>
                 <w:sz w:val="20"/>
                 <w:szCs w:val="20"/>
@@ -914,6 +981,7 @@
           <w:p>
             <w:pPr>
               <w:ind w:left="60"/>
+              <w:jc w:val="center"/>
               <w:rPr>
                 <w:rFonts w:ascii="Tahoma" w:hAnsi="Tahoma"/>
                 <w:color w:val="000000"/>
@@ -925,7 +993,7 @@
         </w:tc>
         <w:tc>
           <w:tcPr>
-            <w:tcW w:w="900" w:type="dxa"/>
+            <w:tcW w:w="1170" w:type="dxa"/>
             <w:tcBorders>
               <w:top w:val="single" w:sz="6" w:space="0" w:color="000000"/>
               <w:left w:val="single" w:sz="6" w:space="0" w:color="000000"/>
@@ -967,7 +1035,7 @@
           <w:p>
             <w:pPr>
               <w:ind w:right="61"/>
-              <w:jc w:val="right"/>
+              <w:jc w:val="center"/>
               <w:rPr>
                 <w:rFonts w:ascii="Tahoma" w:hAnsi="Tahoma"/>
                 <w:color w:val="000000"/>
@@ -985,7 +1053,7 @@
         </w:tc>
         <w:tc>
           <w:tcPr>
-            <w:tcW w:w="810" w:type="dxa"/>
+            <w:tcW w:w="1088" w:type="dxa"/>
             <w:tcBorders>
               <w:top w:val="single" w:sz="6" w:space="0" w:color="000000"/>
               <w:left w:val="single" w:sz="6" w:space="0" w:color="000000"/>
@@ -997,7 +1065,7 @@
           <w:p>
             <w:pPr>
               <w:ind w:right="61"/>
-              <w:jc w:val="right"/>
+              <w:jc w:val="center"/>
               <w:rPr>
                 <w:rFonts w:ascii="Tahoma" w:hAnsi="Tahoma"/>
                 <w:color w:val="000000"/>
@@ -1027,7 +1095,7 @@
           <w:p>
             <w:pPr>
               <w:ind w:right="46"/>
-              <w:jc w:val="right"/>
+              <w:jc w:val="center"/>
               <w:rPr>
                 <w:rFonts w:ascii="Tahoma" w:hAnsi="Tahoma"/>
                 <w:color w:val="000000"/>
@@ -1059,6 +1127,7 @@
               <w:tabs>
                 <w:tab w:val="decimal" w:pos="533"/>
               </w:tabs>
+              <w:jc w:val="center"/>
               <w:rPr>
                 <w:rFonts w:ascii="Tahoma" w:hAnsi="Tahoma"/>
                 <w:color w:val="000000"/>
@@ -1074,7 +1143,7 @@
               <w:top w:val="single" w:sz="6" w:space="0" w:color="000000"/>
               <w:left w:val="single" w:sz="6" w:space="0" w:color="000000"/>
               <w:bottom w:val="single" w:sz="4" w:space="0" w:color="auto"/>
-              <w:right w:val="none" w:sz="0" w:space="0" w:color="000000"/>
+              <w:right w:val="single" w:sz="4" w:space="0" w:color="auto"/>
             </w:tcBorders>
             <w:vAlign w:val="center"/>
           </w:tcPr>
@@ -1083,6 +1152,7 @@
               <w:tabs>
                 <w:tab w:val="decimal" w:pos="532"/>
               </w:tabs>
+              <w:jc w:val="center"/>
               <w:rPr>
                 <w:rFonts w:ascii="Tahoma" w:hAnsi="Tahoma"/>
                 <w:color w:val="000000"/>
@@ -1116,18 +1186,14 @@
         </w:tc>
       </w:tr>
       <w:tr>
-        <w:tblPrEx>
-          <w:tblCellMar>
-            <w:top w:w="0" w:type="dxa"/>
-            <w:bottom w:w="0" w:type="dxa"/>
-          </w:tblCellMar>
-        </w:tblPrEx>
         <w:trPr>
+          <w:gridAfter w:val="1"/>
+          <w:wAfter w:w="8" w:type="dxa"/>
           <w:trHeight w:hRule="exact" w:val="292"/>
         </w:trPr>
         <w:tc>
           <w:tcPr>
-            <w:tcW w:w="465" w:type="dxa"/>
+            <w:tcW w:w="28" w:type="dxa"/>
             <w:tcBorders>
               <w:top w:val="single" w:sz="4" w:space="0" w:color="auto"/>
               <w:left w:val="none" w:sz="0" w:space="0" w:color="000000"/>
@@ -1149,7 +1215,7 @@
         </w:tc>
         <w:tc>
           <w:tcPr>
-            <w:tcW w:w="2685" w:type="dxa"/>
+            <w:tcW w:w="2582" w:type="dxa"/>
             <w:tcBorders>
               <w:top w:val="single" w:sz="4" w:space="0" w:color="auto"/>
               <w:left w:val="single" w:sz="6" w:space="0" w:color="000000"/>
@@ -1179,7 +1245,7 @@
         </w:tc>
         <w:tc>
           <w:tcPr>
-            <w:tcW w:w="900" w:type="dxa"/>
+            <w:tcW w:w="1170" w:type="dxa"/>
             <w:tcBorders>
               <w:top w:val="single" w:sz="4" w:space="0" w:color="auto"/>
               <w:left w:val="single" w:sz="6" w:space="0" w:color="000000"/>
@@ -1225,7 +1291,7 @@
         </w:tc>
         <w:tc>
           <w:tcPr>
-            <w:tcW w:w="810" w:type="dxa"/>
+            <w:tcW w:w="1088" w:type="dxa"/>
             <w:tcBorders>
               <w:top w:val="single" w:sz="4" w:space="0" w:color="auto"/>
               <w:left w:val="single" w:sz="6" w:space="0" w:color="000000"/>
@@ -1300,7 +1366,7 @@
               <w:top w:val="single" w:sz="4" w:space="0" w:color="auto"/>
               <w:left w:val="single" w:sz="6" w:space="0" w:color="000000"/>
               <w:bottom w:val="none" w:sz="0" w:space="0" w:color="000000"/>
-              <w:right w:val="none" w:sz="0" w:space="0" w:color="000000"/>
+              <w:right w:val="single" w:sz="4" w:space="0" w:color="auto"/>
             </w:tcBorders>
             <w:vAlign w:val="center"/>
           </w:tcPr>
@@ -1319,18 +1385,14 @@
         </w:tc>
       </w:tr>
       <w:tr>
-        <w:tblPrEx>
-          <w:tblCellMar>
-            <w:top w:w="0" w:type="dxa"/>
-            <w:bottom w:w="0" w:type="dxa"/>
-          </w:tblCellMar>
-        </w:tblPrEx>
         <w:trPr>
+          <w:gridAfter w:val="1"/>
+          <w:wAfter w:w="8" w:type="dxa"/>
           <w:trHeight w:hRule="exact" w:val="162"/>
         </w:trPr>
         <w:tc>
           <w:tcPr>
-            <w:tcW w:w="465" w:type="dxa"/>
+            <w:tcW w:w="28" w:type="dxa"/>
             <w:tcBorders>
               <w:top w:val="none" w:sz="0" w:space="0" w:color="000000"/>
               <w:left w:val="none" w:sz="0" w:space="0" w:color="000000"/>
@@ -1352,7 +1414,7 @@
         </w:tc>
         <w:tc>
           <w:tcPr>
-            <w:tcW w:w="2685" w:type="dxa"/>
+            <w:tcW w:w="2582" w:type="dxa"/>
             <w:tcBorders>
               <w:top w:val="none" w:sz="0" w:space="0" w:color="000000"/>
               <w:left w:val="single" w:sz="6" w:space="0" w:color="000000"/>
@@ -1375,7 +1437,7 @@
         </w:tc>
         <w:tc>
           <w:tcPr>
-            <w:tcW w:w="900" w:type="dxa"/>
+            <w:tcW w:w="1170" w:type="dxa"/>
             <w:tcBorders>
               <w:top w:val="none" w:sz="0" w:space="0" w:color="000000"/>
               <w:left w:val="single" w:sz="6" w:space="0" w:color="000000"/>
@@ -1421,7 +1483,7 @@
         </w:tc>
         <w:tc>
           <w:tcPr>
-            <w:tcW w:w="810" w:type="dxa"/>
+            <w:tcW w:w="1088" w:type="dxa"/>
             <w:tcBorders>
               <w:top w:val="none" w:sz="0" w:space="0" w:color="000000"/>
               <w:left w:val="single" w:sz="6" w:space="0" w:color="000000"/>
@@ -1492,7 +1554,7 @@
               <w:top w:val="none" w:sz="0" w:space="0" w:color="000000"/>
               <w:left w:val="single" w:sz="6" w:space="0" w:color="000000"/>
               <w:bottom w:val="none" w:sz="0" w:space="0" w:color="000000"/>
-              <w:right w:val="none" w:sz="0" w:space="0" w:color="000000"/>
+              <w:right w:val="single" w:sz="4" w:space="0" w:color="auto"/>
             </w:tcBorders>
             <w:vAlign w:val="center"/>
           </w:tcPr>
@@ -1511,18 +1573,14 @@
         </w:tc>
       </w:tr>
       <w:tr>
-        <w:tblPrEx>
-          <w:tblCellMar>
-            <w:top w:w="0" w:type="dxa"/>
-            <w:bottom w:w="0" w:type="dxa"/>
-          </w:tblCellMar>
-        </w:tblPrEx>
         <w:trPr>
+          <w:gridAfter w:val="1"/>
+          <w:wAfter w:w="8" w:type="dxa"/>
           <w:trHeight w:hRule="exact" w:val="270"/>
         </w:trPr>
         <w:tc>
           <w:tcPr>
-            <w:tcW w:w="465" w:type="dxa"/>
+            <w:tcW w:w="28" w:type="dxa"/>
             <w:tcBorders>
               <w:top w:val="none" w:sz="0" w:space="0" w:color="000000"/>
               <w:left w:val="none" w:sz="0" w:space="0" w:color="000000"/>
@@ -1542,7 +1600,7 @@
         </w:tc>
         <w:tc>
           <w:tcPr>
-            <w:tcW w:w="2685" w:type="dxa"/>
+            <w:tcW w:w="2582" w:type="dxa"/>
             <w:tcBorders>
               <w:top w:val="none" w:sz="0" w:space="0" w:color="000000"/>
               <w:left w:val="single" w:sz="6" w:space="0" w:color="000000"/>
@@ -1565,7 +1623,7 @@
         </w:tc>
         <w:tc>
           <w:tcPr>
-            <w:tcW w:w="900" w:type="dxa"/>
+            <w:tcW w:w="1170" w:type="dxa"/>
             <w:tcBorders>
               <w:top w:val="none" w:sz="0" w:space="0" w:color="000000"/>
               <w:left w:val="single" w:sz="6" w:space="0" w:color="000000"/>
@@ -1606,7 +1664,7 @@
         </w:tc>
         <w:tc>
           <w:tcPr>
-            <w:tcW w:w="810" w:type="dxa"/>
+            <w:tcW w:w="1088" w:type="dxa"/>
             <w:tcBorders>
               <w:top w:val="none" w:sz="0" w:space="0" w:color="000000"/>
               <w:left w:val="single" w:sz="6" w:space="0" w:color="000000"/>
@@ -1671,7 +1729,7 @@
               <w:top w:val="none" w:sz="0" w:space="0" w:color="000000"/>
               <w:left w:val="single" w:sz="6" w:space="0" w:color="000000"/>
               <w:bottom w:val="none" w:sz="0" w:space="0" w:color="000000"/>
-              <w:right w:val="none" w:sz="0" w:space="0" w:color="000000"/>
+              <w:right w:val="single" w:sz="4" w:space="0" w:color="auto"/>
             </w:tcBorders>
           </w:tcPr>
           <w:p>
@@ -1686,18 +1744,14 @@
         </w:tc>
       </w:tr>
       <w:tr>
-        <w:tblPrEx>
-          <w:tblCellMar>
-            <w:top w:w="0" w:type="dxa"/>
-            <w:bottom w:w="0" w:type="dxa"/>
-          </w:tblCellMar>
-        </w:tblPrEx>
         <w:trPr>
+          <w:gridAfter w:val="1"/>
+          <w:wAfter w:w="8" w:type="dxa"/>
           <w:trHeight w:hRule="exact" w:val="285"/>
         </w:trPr>
         <w:tc>
           <w:tcPr>
-            <w:tcW w:w="465" w:type="dxa"/>
+            <w:tcW w:w="28" w:type="dxa"/>
             <w:tcBorders>
               <w:top w:val="none" w:sz="0" w:space="0" w:color="000000"/>
               <w:left w:val="none" w:sz="0" w:space="0" w:color="000000"/>
@@ -1719,7 +1773,7 @@
         </w:tc>
         <w:tc>
           <w:tcPr>
-            <w:tcW w:w="2685" w:type="dxa"/>
+            <w:tcW w:w="2582" w:type="dxa"/>
             <w:tcBorders>
               <w:top w:val="none" w:sz="0" w:space="0" w:color="000000"/>
               <w:left w:val="single" w:sz="6" w:space="0" w:color="000000"/>
@@ -1742,7 +1796,7 @@
         </w:tc>
         <w:tc>
           <w:tcPr>
-            <w:tcW w:w="900" w:type="dxa"/>
+            <w:tcW w:w="1170" w:type="dxa"/>
             <w:tcBorders>
               <w:top w:val="none" w:sz="0" w:space="0" w:color="000000"/>
               <w:left w:val="single" w:sz="6" w:space="0" w:color="000000"/>
@@ -1788,7 +1842,7 @@
         </w:tc>
         <w:tc>
           <w:tcPr>
-            <w:tcW w:w="810" w:type="dxa"/>
+            <w:tcW w:w="1088" w:type="dxa"/>
             <w:tcBorders>
               <w:top w:val="none" w:sz="0" w:space="0" w:color="000000"/>
               <w:left w:val="single" w:sz="6" w:space="0" w:color="000000"/>
@@ -1863,7 +1917,7 @@
               <w:top w:val="none" w:sz="0" w:space="0" w:color="000000"/>
               <w:left w:val="single" w:sz="6" w:space="0" w:color="000000"/>
               <w:bottom w:val="none" w:sz="0" w:space="0" w:color="000000"/>
-              <w:right w:val="none" w:sz="0" w:space="0" w:color="000000"/>
+              <w:right w:val="single" w:sz="4" w:space="0" w:color="auto"/>
             </w:tcBorders>
             <w:vAlign w:val="center"/>
           </w:tcPr>
@@ -1882,18 +1936,14 @@
         </w:tc>
       </w:tr>
       <w:tr>
-        <w:tblPrEx>
-          <w:tblCellMar>
-            <w:top w:w="0" w:type="dxa"/>
-            <w:bottom w:w="0" w:type="dxa"/>
-          </w:tblCellMar>
-        </w:tblPrEx>
         <w:trPr>
+          <w:gridAfter w:val="1"/>
+          <w:wAfter w:w="8" w:type="dxa"/>
           <w:trHeight w:hRule="exact" w:val="292"/>
         </w:trPr>
         <w:tc>
           <w:tcPr>
-            <w:tcW w:w="465" w:type="dxa"/>
+            <w:tcW w:w="28" w:type="dxa"/>
             <w:tcBorders>
               <w:top w:val="none" w:sz="0" w:space="0" w:color="000000"/>
               <w:left w:val="none" w:sz="0" w:space="0" w:color="000000"/>
@@ -1913,7 +1963,7 @@
         </w:tc>
         <w:tc>
           <w:tcPr>
-            <w:tcW w:w="2685" w:type="dxa"/>
+            <w:tcW w:w="2582" w:type="dxa"/>
             <w:tcBorders>
               <w:top w:val="none" w:sz="0" w:space="0" w:color="000000"/>
               <w:left w:val="single" w:sz="6" w:space="0" w:color="000000"/>
@@ -1936,7 +1986,7 @@
         </w:tc>
         <w:tc>
           <w:tcPr>
-            <w:tcW w:w="900" w:type="dxa"/>
+            <w:tcW w:w="1170" w:type="dxa"/>
             <w:tcBorders>
               <w:top w:val="none" w:sz="0" w:space="0" w:color="000000"/>
               <w:left w:val="single" w:sz="6" w:space="0" w:color="000000"/>
@@ -1982,7 +2032,7 @@
         </w:tc>
         <w:tc>
           <w:tcPr>
-            <w:tcW w:w="810" w:type="dxa"/>
+            <w:tcW w:w="1088" w:type="dxa"/>
             <w:tcBorders>
               <w:top w:val="none" w:sz="0" w:space="0" w:color="000000"/>
               <w:left w:val="single" w:sz="6" w:space="0" w:color="000000"/>
@@ -2057,7 +2107,7 @@
               <w:top w:val="none" w:sz="0" w:space="0" w:color="000000"/>
               <w:left w:val="single" w:sz="6" w:space="0" w:color="000000"/>
               <w:bottom w:val="none" w:sz="0" w:space="0" w:color="000000"/>
-              <w:right w:val="none" w:sz="0" w:space="0" w:color="000000"/>
+              <w:right w:val="single" w:sz="4" w:space="0" w:color="auto"/>
             </w:tcBorders>
             <w:vAlign w:val="center"/>
           </w:tcPr>
@@ -2076,18 +2126,14 @@
         </w:tc>
       </w:tr>
       <w:tr>
-        <w:tblPrEx>
-          <w:tblCellMar>
-            <w:top w:w="0" w:type="dxa"/>
-            <w:bottom w:w="0" w:type="dxa"/>
-          </w:tblCellMar>
-        </w:tblPrEx>
         <w:trPr>
+          <w:gridAfter w:val="1"/>
+          <w:wAfter w:w="8" w:type="dxa"/>
           <w:trHeight w:hRule="exact" w:val="255"/>
         </w:trPr>
         <w:tc>
           <w:tcPr>
-            <w:tcW w:w="465" w:type="dxa"/>
+            <w:tcW w:w="28" w:type="dxa"/>
             <w:tcBorders>
               <w:top w:val="none" w:sz="0" w:space="0" w:color="000000"/>
               <w:left w:val="none" w:sz="0" w:space="0" w:color="000000"/>
@@ -2109,7 +2155,7 @@
         </w:tc>
         <w:tc>
           <w:tcPr>
-            <w:tcW w:w="2685" w:type="dxa"/>
+            <w:tcW w:w="2582" w:type="dxa"/>
             <w:tcBorders>
               <w:top w:val="none" w:sz="0" w:space="0" w:color="000000"/>
               <w:left w:val="single" w:sz="6" w:space="0" w:color="000000"/>
@@ -2132,7 +2178,7 @@
         </w:tc>
         <w:tc>
           <w:tcPr>
-            <w:tcW w:w="900" w:type="dxa"/>
+            <w:tcW w:w="1170" w:type="dxa"/>
             <w:tcBorders>
               <w:top w:val="none" w:sz="0" w:space="0" w:color="000000"/>
               <w:left w:val="single" w:sz="6" w:space="0" w:color="000000"/>
@@ -2178,7 +2224,7 @@
         </w:tc>
         <w:tc>
           <w:tcPr>
-            <w:tcW w:w="810" w:type="dxa"/>
+            <w:tcW w:w="1088" w:type="dxa"/>
             <w:tcBorders>
               <w:top w:val="none" w:sz="0" w:space="0" w:color="000000"/>
               <w:left w:val="single" w:sz="6" w:space="0" w:color="000000"/>
@@ -2253,7 +2299,7 @@
               <w:top w:val="none" w:sz="0" w:space="0" w:color="000000"/>
               <w:left w:val="single" w:sz="6" w:space="0" w:color="000000"/>
               <w:bottom w:val="none" w:sz="0" w:space="0" w:color="000000"/>
-              <w:right w:val="none" w:sz="0" w:space="0" w:color="000000"/>
+              <w:right w:val="single" w:sz="4" w:space="0" w:color="auto"/>
             </w:tcBorders>
             <w:vAlign w:val="center"/>
           </w:tcPr>
@@ -2272,18 +2318,14 @@
         </w:tc>
       </w:tr>
       <w:tr>
-        <w:tblPrEx>
-          <w:tblCellMar>
-            <w:top w:w="0" w:type="dxa"/>
-            <w:bottom w:w="0" w:type="dxa"/>
-          </w:tblCellMar>
-        </w:tblPrEx>
         <w:trPr>
+          <w:gridAfter w:val="1"/>
+          <w:wAfter w:w="8" w:type="dxa"/>
           <w:trHeight w:hRule="exact" w:val="233"/>
         </w:trPr>
         <w:tc>
           <w:tcPr>
-            <w:tcW w:w="465" w:type="dxa"/>
+            <w:tcW w:w="28" w:type="dxa"/>
             <w:tcBorders>
               <w:top w:val="none" w:sz="0" w:space="0" w:color="000000"/>
               <w:left w:val="none" w:sz="0" w:space="0" w:color="000000"/>
@@ -2303,7 +2345,7 @@
         </w:tc>
         <w:tc>
           <w:tcPr>
-            <w:tcW w:w="2685" w:type="dxa"/>
+            <w:tcW w:w="2582" w:type="dxa"/>
             <w:tcBorders>
               <w:top w:val="none" w:sz="0" w:space="0" w:color="000000"/>
               <w:left w:val="single" w:sz="6" w:space="0" w:color="000000"/>
@@ -2325,7 +2367,7 @@
         </w:tc>
         <w:tc>
           <w:tcPr>
-            <w:tcW w:w="900" w:type="dxa"/>
+            <w:tcW w:w="1170" w:type="dxa"/>
             <w:tcBorders>
               <w:top w:val="none" w:sz="0" w:space="0" w:color="000000"/>
               <w:left w:val="single" w:sz="6" w:space="0" w:color="000000"/>
@@ -2366,7 +2408,7 @@
         </w:tc>
         <w:tc>
           <w:tcPr>
-            <w:tcW w:w="810" w:type="dxa"/>
+            <w:tcW w:w="1088" w:type="dxa"/>
             <w:tcBorders>
               <w:top w:val="none" w:sz="0" w:space="0" w:color="000000"/>
               <w:left w:val="single" w:sz="6" w:space="0" w:color="000000"/>
@@ -2431,7 +2473,7 @@
               <w:top w:val="none" w:sz="0" w:space="0" w:color="000000"/>
               <w:left w:val="single" w:sz="6" w:space="0" w:color="000000"/>
               <w:bottom w:val="none" w:sz="0" w:space="0" w:color="000000"/>
-              <w:right w:val="none" w:sz="0" w:space="0" w:color="000000"/>
+              <w:right w:val="single" w:sz="4" w:space="0" w:color="auto"/>
             </w:tcBorders>
           </w:tcPr>
           <w:p>
@@ -2446,18 +2488,14 @@
         </w:tc>
       </w:tr>
       <w:tr>
-        <w:tblPrEx>
-          <w:tblCellMar>
-            <w:top w:w="0" w:type="dxa"/>
-            <w:bottom w:w="0" w:type="dxa"/>
-          </w:tblCellMar>
-        </w:tblPrEx>
         <w:trPr>
+          <w:gridAfter w:val="1"/>
+          <w:wAfter w:w="8" w:type="dxa"/>
           <w:trHeight w:hRule="exact" w:val="277"/>
         </w:trPr>
         <w:tc>
           <w:tcPr>
-            <w:tcW w:w="465" w:type="dxa"/>
+            <w:tcW w:w="28" w:type="dxa"/>
             <w:tcBorders>
               <w:top w:val="none" w:sz="0" w:space="0" w:color="000000"/>
               <w:left w:val="none" w:sz="0" w:space="0" w:color="000000"/>
@@ -2479,7 +2517,7 @@
         </w:tc>
         <w:tc>
           <w:tcPr>
-            <w:tcW w:w="2685" w:type="dxa"/>
+            <w:tcW w:w="2582" w:type="dxa"/>
             <w:tcBorders>
               <w:top w:val="none" w:sz="0" w:space="0" w:color="000000"/>
               <w:left w:val="single" w:sz="6" w:space="0" w:color="000000"/>
@@ -2502,7 +2540,7 @@
         </w:tc>
         <w:tc>
           <w:tcPr>
-            <w:tcW w:w="900" w:type="dxa"/>
+            <w:tcW w:w="1170" w:type="dxa"/>
             <w:tcBorders>
               <w:top w:val="none" w:sz="0" w:space="0" w:color="000000"/>
               <w:left w:val="single" w:sz="6" w:space="0" w:color="000000"/>
@@ -2548,7 +2586,7 @@
         </w:tc>
         <w:tc>
           <w:tcPr>
-            <w:tcW w:w="810" w:type="dxa"/>
+            <w:tcW w:w="1088" w:type="dxa"/>
             <w:tcBorders>
               <w:top w:val="none" w:sz="0" w:space="0" w:color="000000"/>
               <w:left w:val="single" w:sz="6" w:space="0" w:color="000000"/>
@@ -2623,7 +2661,7 @@
               <w:top w:val="none" w:sz="0" w:space="0" w:color="000000"/>
               <w:left w:val="single" w:sz="6" w:space="0" w:color="000000"/>
               <w:bottom w:val="none" w:sz="0" w:space="0" w:color="000000"/>
-              <w:right w:val="none" w:sz="0" w:space="0" w:color="000000"/>
+              <w:right w:val="single" w:sz="4" w:space="0" w:color="auto"/>
             </w:tcBorders>
             <w:vAlign w:val="center"/>
           </w:tcPr>
@@ -2642,18 +2680,14 @@
         </w:tc>
       </w:tr>
       <w:tr>
-        <w:tblPrEx>
-          <w:tblCellMar>
-            <w:top w:w="0" w:type="dxa"/>
-            <w:bottom w:w="0" w:type="dxa"/>
-          </w:tblCellMar>
-        </w:tblPrEx>
         <w:trPr>
+          <w:gridAfter w:val="1"/>
+          <w:wAfter w:w="8" w:type="dxa"/>
           <w:trHeight w:hRule="exact" w:val="300"/>
         </w:trPr>
         <w:tc>
           <w:tcPr>
-            <w:tcW w:w="465" w:type="dxa"/>
+            <w:tcW w:w="28" w:type="dxa"/>
             <w:tcBorders>
               <w:top w:val="none" w:sz="0" w:space="0" w:color="000000"/>
               <w:left w:val="none" w:sz="0" w:space="0" w:color="000000"/>
@@ -2675,7 +2709,7 @@
         </w:tc>
         <w:tc>
           <w:tcPr>
-            <w:tcW w:w="2685" w:type="dxa"/>
+            <w:tcW w:w="2582" w:type="dxa"/>
             <w:tcBorders>
               <w:top w:val="none" w:sz="0" w:space="0" w:color="000000"/>
               <w:left w:val="single" w:sz="6" w:space="0" w:color="000000"/>
@@ -2698,7 +2732,7 @@
         </w:tc>
         <w:tc>
           <w:tcPr>
-            <w:tcW w:w="900" w:type="dxa"/>
+            <w:tcW w:w="1170" w:type="dxa"/>
             <w:tcBorders>
               <w:top w:val="none" w:sz="0" w:space="0" w:color="000000"/>
               <w:left w:val="single" w:sz="6" w:space="0" w:color="000000"/>
@@ -2744,7 +2778,7 @@
         </w:tc>
         <w:tc>
           <w:tcPr>
-            <w:tcW w:w="810" w:type="dxa"/>
+            <w:tcW w:w="1088" w:type="dxa"/>
             <w:tcBorders>
               <w:top w:val="none" w:sz="0" w:space="0" w:color="000000"/>
               <w:left w:val="single" w:sz="6" w:space="0" w:color="000000"/>
@@ -2819,7 +2853,7 @@
               <w:top w:val="none" w:sz="0" w:space="0" w:color="000000"/>
               <w:left w:val="single" w:sz="6" w:space="0" w:color="000000"/>
               <w:bottom w:val="none" w:sz="0" w:space="0" w:color="000000"/>
-              <w:right w:val="none" w:sz="0" w:space="0" w:color="000000"/>
+              <w:right w:val="single" w:sz="4" w:space="0" w:color="auto"/>
             </w:tcBorders>
             <w:vAlign w:val="center"/>
           </w:tcPr>
@@ -2838,18 +2872,14 @@
         </w:tc>
       </w:tr>
       <w:tr>
-        <w:tblPrEx>
-          <w:tblCellMar>
-            <w:top w:w="0" w:type="dxa"/>
-            <w:bottom w:w="0" w:type="dxa"/>
-          </w:tblCellMar>
-        </w:tblPrEx>
         <w:trPr>
+          <w:gridAfter w:val="1"/>
+          <w:wAfter w:w="8" w:type="dxa"/>
           <w:trHeight w:hRule="exact" w:val="278"/>
         </w:trPr>
         <w:tc>
           <w:tcPr>
-            <w:tcW w:w="465" w:type="dxa"/>
+            <w:tcW w:w="28" w:type="dxa"/>
             <w:tcBorders>
               <w:top w:val="none" w:sz="0" w:space="0" w:color="000000"/>
               <w:left w:val="none" w:sz="0" w:space="0" w:color="000000"/>
@@ -2871,7 +2901,7 @@
         </w:tc>
         <w:tc>
           <w:tcPr>
-            <w:tcW w:w="2685" w:type="dxa"/>
+            <w:tcW w:w="2582" w:type="dxa"/>
             <w:tcBorders>
               <w:top w:val="none" w:sz="0" w:space="0" w:color="000000"/>
               <w:left w:val="single" w:sz="6" w:space="0" w:color="000000"/>
@@ -2894,7 +2924,7 @@
         </w:tc>
         <w:tc>
           <w:tcPr>
-            <w:tcW w:w="900" w:type="dxa"/>
+            <w:tcW w:w="1170" w:type="dxa"/>
             <w:tcBorders>
               <w:top w:val="none" w:sz="0" w:space="0" w:color="000000"/>
               <w:left w:val="single" w:sz="6" w:space="0" w:color="000000"/>
@@ -2940,7 +2970,7 @@
         </w:tc>
         <w:tc>
           <w:tcPr>
-            <w:tcW w:w="810" w:type="dxa"/>
+            <w:tcW w:w="1088" w:type="dxa"/>
             <w:tcBorders>
               <w:top w:val="none" w:sz="0" w:space="0" w:color="000000"/>
               <w:left w:val="single" w:sz="6" w:space="0" w:color="000000"/>
@@ -3015,7 +3045,7 @@
               <w:top w:val="none" w:sz="0" w:space="0" w:color="000000"/>
               <w:left w:val="single" w:sz="6" w:space="0" w:color="000000"/>
               <w:bottom w:val="none" w:sz="0" w:space="0" w:color="000000"/>
-              <w:right w:val="none" w:sz="0" w:space="0" w:color="000000"/>
+              <w:right w:val="single" w:sz="4" w:space="0" w:color="auto"/>
             </w:tcBorders>
             <w:vAlign w:val="center"/>
           </w:tcPr>
@@ -3034,18 +3064,14 @@
         </w:tc>
       </w:tr>
       <w:tr>
-        <w:tblPrEx>
-          <w:tblCellMar>
-            <w:top w:w="0" w:type="dxa"/>
-            <w:bottom w:w="0" w:type="dxa"/>
-          </w:tblCellMar>
-        </w:tblPrEx>
         <w:trPr>
+          <w:gridAfter w:val="1"/>
+          <w:wAfter w:w="8" w:type="dxa"/>
           <w:trHeight w:hRule="exact" w:val="292"/>
         </w:trPr>
         <w:tc>
           <w:tcPr>
-            <w:tcW w:w="465" w:type="dxa"/>
+            <w:tcW w:w="28" w:type="dxa"/>
             <w:tcBorders>
               <w:top w:val="none" w:sz="0" w:space="0" w:color="000000"/>
               <w:left w:val="none" w:sz="0" w:space="0" w:color="000000"/>
@@ -3067,7 +3093,7 @@
         </w:tc>
         <w:tc>
           <w:tcPr>
-            <w:tcW w:w="2685" w:type="dxa"/>
+            <w:tcW w:w="2582" w:type="dxa"/>
             <w:tcBorders>
               <w:top w:val="none" w:sz="0" w:space="0" w:color="000000"/>
               <w:left w:val="single" w:sz="6" w:space="0" w:color="000000"/>
@@ -3090,7 +3116,7 @@
         </w:tc>
         <w:tc>
           <w:tcPr>
-            <w:tcW w:w="900" w:type="dxa"/>
+            <w:tcW w:w="1170" w:type="dxa"/>
             <w:tcBorders>
               <w:top w:val="none" w:sz="0" w:space="0" w:color="000000"/>
               <w:left w:val="single" w:sz="6" w:space="0" w:color="000000"/>
@@ -3136,7 +3162,7 @@
         </w:tc>
         <w:tc>
           <w:tcPr>
-            <w:tcW w:w="810" w:type="dxa"/>
+            <w:tcW w:w="1088" w:type="dxa"/>
             <w:tcBorders>
               <w:top w:val="none" w:sz="0" w:space="0" w:color="000000"/>
               <w:left w:val="single" w:sz="6" w:space="0" w:color="000000"/>
@@ -3211,7 +3237,7 @@
               <w:top w:val="none" w:sz="0" w:space="0" w:color="000000"/>
               <w:left w:val="single" w:sz="6" w:space="0" w:color="000000"/>
               <w:bottom w:val="none" w:sz="0" w:space="0" w:color="000000"/>
-              <w:right w:val="none" w:sz="0" w:space="0" w:color="000000"/>
+              <w:right w:val="single" w:sz="4" w:space="0" w:color="auto"/>
             </w:tcBorders>
             <w:vAlign w:val="center"/>
           </w:tcPr>
@@ -3230,18 +3256,14 @@
         </w:tc>
       </w:tr>
       <w:tr>
-        <w:tblPrEx>
-          <w:tblCellMar>
-            <w:top w:w="0" w:type="dxa"/>
-            <w:bottom w:w="0" w:type="dxa"/>
-          </w:tblCellMar>
-        </w:tblPrEx>
         <w:trPr>
+          <w:gridAfter w:val="1"/>
+          <w:wAfter w:w="8" w:type="dxa"/>
           <w:trHeight w:hRule="exact" w:val="293"/>
         </w:trPr>
         <w:tc>
           <w:tcPr>
-            <w:tcW w:w="465" w:type="dxa"/>
+            <w:tcW w:w="28" w:type="dxa"/>
             <w:tcBorders>
               <w:top w:val="none" w:sz="0" w:space="0" w:color="000000"/>
               <w:left w:val="none" w:sz="0" w:space="0" w:color="000000"/>
@@ -3263,7 +3285,7 @@
         </w:tc>
         <w:tc>
           <w:tcPr>
-            <w:tcW w:w="2685" w:type="dxa"/>
+            <w:tcW w:w="2582" w:type="dxa"/>
             <w:tcBorders>
               <w:top w:val="none" w:sz="0" w:space="0" w:color="000000"/>
               <w:left w:val="single" w:sz="6" w:space="0" w:color="000000"/>
@@ -3286,7 +3308,7 @@
         </w:tc>
         <w:tc>
           <w:tcPr>
-            <w:tcW w:w="900" w:type="dxa"/>
+            <w:tcW w:w="1170" w:type="dxa"/>
             <w:tcBorders>
               <w:top w:val="none" w:sz="0" w:space="0" w:color="000000"/>
               <w:left w:val="single" w:sz="6" w:space="0" w:color="000000"/>
@@ -3332,7 +3354,7 @@
         </w:tc>
         <w:tc>
           <w:tcPr>
-            <w:tcW w:w="810" w:type="dxa"/>
+            <w:tcW w:w="1088" w:type="dxa"/>
             <w:tcBorders>
               <w:top w:val="none" w:sz="0" w:space="0" w:color="000000"/>
               <w:left w:val="single" w:sz="6" w:space="0" w:color="000000"/>
@@ -3407,7 +3429,7 @@
               <w:top w:val="none" w:sz="0" w:space="0" w:color="000000"/>
               <w:left w:val="single" w:sz="6" w:space="0" w:color="000000"/>
               <w:bottom w:val="none" w:sz="0" w:space="0" w:color="000000"/>
-              <w:right w:val="none" w:sz="0" w:space="0" w:color="000000"/>
+              <w:right w:val="single" w:sz="4" w:space="0" w:color="auto"/>
             </w:tcBorders>
             <w:vAlign w:val="center"/>
           </w:tcPr>
@@ -3426,18 +3448,14 @@
         </w:tc>
       </w:tr>
       <w:tr>
-        <w:tblPrEx>
-          <w:tblCellMar>
-            <w:top w:w="0" w:type="dxa"/>
-            <w:bottom w:w="0" w:type="dxa"/>
-          </w:tblCellMar>
-        </w:tblPrEx>
         <w:trPr>
+          <w:gridAfter w:val="1"/>
+          <w:wAfter w:w="8" w:type="dxa"/>
           <w:trHeight w:hRule="exact" w:val="314"/>
         </w:trPr>
         <w:tc>
           <w:tcPr>
-            <w:tcW w:w="465" w:type="dxa"/>
+            <w:tcW w:w="28" w:type="dxa"/>
             <w:tcBorders>
               <w:top w:val="none" w:sz="0" w:space="0" w:color="000000"/>
               <w:left w:val="none" w:sz="0" w:space="0" w:color="000000"/>
@@ -3457,7 +3475,7 @@
         </w:tc>
         <w:tc>
           <w:tcPr>
-            <w:tcW w:w="2685" w:type="dxa"/>
+            <w:tcW w:w="2582" w:type="dxa"/>
             <w:tcBorders>
               <w:top w:val="none" w:sz="0" w:space="0" w:color="000000"/>
               <w:left w:val="single" w:sz="6" w:space="0" w:color="000000"/>
@@ -3479,7 +3497,7 @@
         </w:tc>
         <w:tc>
           <w:tcPr>
-            <w:tcW w:w="900" w:type="dxa"/>
+            <w:tcW w:w="1170" w:type="dxa"/>
             <w:tcBorders>
               <w:top w:val="none" w:sz="0" w:space="0" w:color="000000"/>
               <w:left w:val="single" w:sz="6" w:space="0" w:color="000000"/>
@@ -3523,7 +3541,7 @@
         </w:tc>
         <w:tc>
           <w:tcPr>
-            <w:tcW w:w="810" w:type="dxa"/>
+            <w:tcW w:w="1088" w:type="dxa"/>
             <w:tcBorders>
               <w:top w:val="none" w:sz="0" w:space="0" w:color="000000"/>
               <w:left w:val="single" w:sz="6" w:space="0" w:color="000000"/>
@@ -3591,7 +3609,7 @@
               <w:top w:val="none" w:sz="0" w:space="0" w:color="000000"/>
               <w:left w:val="single" w:sz="6" w:space="0" w:color="000000"/>
               <w:bottom w:val="single" w:sz="6" w:space="0" w:color="000000"/>
-              <w:right w:val="none" w:sz="0" w:space="0" w:color="000000"/>
+              <w:right w:val="single" w:sz="4" w:space="0" w:color="auto"/>
             </w:tcBorders>
             <w:vAlign w:val="center"/>
           </w:tcPr>
@@ -3625,12 +3643,8 @@
       </w:pPr>
       <w:r>
         <w:pict w14:anchorId="6064C6A4">
-          <v:shapetype id="_x0000_t202" coordsize="21600,21600" o:spt="202" path="m,l,21600r21600,l21600,xe">
-            <v:stroke joinstyle="miter"/>
-            <v:path gradientshapeok="t" o:connecttype="rect"/>
-          </v:shapetype>
           <v:shape id="_x0000_s0" o:spid="_x0000_s1029" type="#_x0000_t202" style="position:absolute;margin-left:275.6pt;margin-top:0;width:151.25pt;height:72.05pt;z-index:-251661312;mso-wrap-distance-left:0;mso-wrap-distance-right:0" filled="f" stroked="f">
-            <v:textbox inset="0,0,0,0">
+            <v:textbox style="mso-next-textbox:#_x0000_s0" inset="0,0,0,0">
               <w:txbxContent>
                 <w:p>
                   <w:pPr>
@@ -3653,12 +3667,6 @@
                     <w:gridCol w:w="1297"/>
                   </w:tblGrid>
                   <w:tr>
-                    <w:tblPrEx>
-                      <w:tblCellMar>
-                        <w:top w:w="0" w:type="dxa"/>
-                        <w:bottom w:w="0" w:type="dxa"/>
-                      </w:tblCellMar>
-                    </w:tblPrEx>
                     <w:trPr>
                       <w:trHeight w:hRule="exact" w:val="278"/>
                     </w:trPr>
@@ -3726,12 +3734,6 @@
                     </w:tc>
                   </w:tr>
                   <w:tr>
-                    <w:tblPrEx>
-                      <w:tblCellMar>
-                        <w:top w:w="0" w:type="dxa"/>
-                        <w:bottom w:w="0" w:type="dxa"/>
-                      </w:tblCellMar>
-                    </w:tblPrEx>
                     <w:trPr>
                       <w:trHeight w:hRule="exact" w:val="262"/>
                     </w:trPr>
@@ -3799,12 +3801,6 @@
                     </w:tc>
                   </w:tr>
                   <w:tr>
-                    <w:tblPrEx>
-                      <w:tblCellMar>
-                        <w:top w:w="0" w:type="dxa"/>
-                        <w:bottom w:w="0" w:type="dxa"/>
-                      </w:tblCellMar>
-                    </w:tblPrEx>
                     <w:trPr>
                       <w:trHeight w:hRule="exact" w:val="270"/>
                     </w:trPr>
@@ -3872,12 +3868,6 @@
                     </w:tc>
                   </w:tr>
                   <w:tr>
-                    <w:tblPrEx>
-                      <w:tblCellMar>
-                        <w:top w:w="0" w:type="dxa"/>
-                        <w:bottom w:w="0" w:type="dxa"/>
-                      </w:tblCellMar>
-                    </w:tblPrEx>
                     <w:trPr>
                       <w:trHeight w:hRule="exact" w:val="270"/>
                     </w:trPr>
@@ -3947,12 +3937,6 @@
                     </w:tc>
                   </w:tr>
                   <w:tr>
-                    <w:tblPrEx>
-                      <w:tblCellMar>
-                        <w:top w:w="0" w:type="dxa"/>
-                        <w:bottom w:w="0" w:type="dxa"/>
-                      </w:tblCellMar>
-                    </w:tblPrEx>
                     <w:trPr>
                       <w:trHeight w:hRule="exact" w:val="315"/>
                     </w:trPr>
@@ -4037,7 +4021,7 @@
       <w:r>
         <w:pict w14:anchorId="15255E44">
           <v:shape id="_x0000_s1028" type="#_x0000_t202" style="position:absolute;margin-left:-1.85pt;margin-top:3.4pt;width:134.95pt;height:68.65pt;z-index:-251660288;mso-wrap-distance-left:0;mso-wrap-distance-right:0" filled="f" stroked="f">
-            <v:textbox inset="0,0,0,0">
+            <v:textbox style="mso-next-textbox:#_x0000_s1028" inset="0,0,0,0">
               <w:txbxContent>
                 <w:p>
                   <w:pPr>
@@ -4166,26 +4150,6 @@
           <w:sz w:val="15"/>
         </w:rPr>
       </w:pPr>
-      <w:r>
-        <w:pict w14:anchorId="559E24A1">
-          <v:shape id="_x0000_s2" type="#_x0000_t202" style="position:absolute;margin-left:17.45pt;margin-top:91.25pt;width:6in;height:379.75pt;z-index:-251659264;mso-wrap-distance-left:0;mso-wrap-distance-right:0;mso-position-horizontal-relative:page;mso-position-vertical-relative:page" filled="f" stroked="f">
-            <v:textbox inset="0,0,0,0">
-              <w:txbxContent>
-                <w:p>
-                  <w:pPr>
-                    <w:pBdr>
-                      <w:top w:val="single" w:sz="9" w:space="0" w:color="7E7E7E"/>
-                      <w:left w:val="single" w:sz="9" w:space="0" w:color="424242"/>
-                      <w:right w:val="single" w:sz="9" w:space="0" w:color="6F6F6F"/>
-                    </w:pBdr>
-                  </w:pPr>
-                </w:p>
-              </w:txbxContent>
-            </v:textbox>
-            <w10:wrap anchorx="page" anchory="page"/>
-          </v:shape>
-        </w:pict>
-      </w:r>
       <w:r>
         <w:pict w14:anchorId="2EF00ABB">
           <v:line id="_x0000_s1027" style="position:absolute;z-index:251659264;mso-position-horizontal-relative:text;mso-position-vertical-relative:text" from="0,3.7pt" to="426.05pt,3.7pt" strokecolor="#3f3f3f" strokeweight="1.15pt"/>
@@ -4732,6 +4696,29 @@
     <w:semiHidden/>
     <w:unhideWhenUsed/>
   </w:style>
+  <w:style w:type="character" w:styleId="Hyperlink">
+    <w:name w:val="Hyperlink"/>
+    <w:basedOn w:val="DefaultParagraphFont"/>
+    <w:uiPriority w:val="99"/>
+    <w:unhideWhenUsed/>
+    <w:rsid w:val="00052180"/>
+    <w:rPr>
+      <w:color w:val="467886" w:themeColor="hyperlink"/>
+      <w:u w:val="single"/>
+    </w:rPr>
+  </w:style>
+  <w:style w:type="character" w:styleId="UnresolvedMention">
+    <w:name w:val="Unresolved Mention"/>
+    <w:basedOn w:val="DefaultParagraphFont"/>
+    <w:uiPriority w:val="99"/>
+    <w:semiHidden/>
+    <w:unhideWhenUsed/>
+    <w:rsid w:val="00052180"/>
+    <w:rPr>
+      <w:color w:val="605E5C"/>
+      <w:shd w:val="clear" w:color="auto" w:fill="E1DFDD"/>
+    </w:rPr>
+  </w:style>
 </w:styles>
 </file>
 

</xml_diff>

<commit_message>
feat: add bill template document
</commit_message>
<xml_diff>
--- a/backend/bill_template.docx
+++ b/backend/bill_template.docx
@@ -189,15 +189,6 @@
         </w:rPr>
         <w:t xml:space="preserve"> </w:t>
       </w:r>
-      <w:r>
-        <w:rPr>
-          <w:rFonts w:ascii="Tahoma" w:hAnsi="Tahoma"/>
-          <w:color w:val="000000"/>
-          <w:spacing w:val="5"/>
-          <w:sz w:val="15"/>
-        </w:rPr>
-        <w:t>I GSTIN: 33AALCA5264C1ZY</w:t>
-      </w:r>
     </w:p>
     <w:p>
       <w:pPr>
@@ -360,7 +351,6 @@
                 <w:sz w:val="14"/>
               </w:rPr>
             </w:pPr>
-            <w:proofErr w:type="gramStart"/>
             <w:r>
               <w:rPr>
                 <w:rFonts w:ascii="Tahoma" w:hAnsi="Tahoma"/>
@@ -375,16 +365,7 @@
                 <w:color w:val="000000"/>
                 <w:sz w:val="14"/>
               </w:rPr>
-              <w:t>{</w:t>
-            </w:r>
-            <w:proofErr w:type="gramEnd"/>
-            <w:r>
-              <w:rPr>
-                <w:rFonts w:ascii="Tahoma" w:hAnsi="Tahoma"/>
-                <w:color w:val="000000"/>
-                <w:sz w:val="14"/>
-              </w:rPr>
-              <w:t>phone}</w:t>
+              <w:t>{phone}</w:t>
             </w:r>
           </w:p>
         </w:tc>
@@ -420,17 +401,7 @@
                 <w:spacing w:val="4"/>
                 <w:sz w:val="14"/>
               </w:rPr>
-              <w:t xml:space="preserve">Bill </w:t>
-            </w:r>
-            <w:proofErr w:type="gramStart"/>
-            <w:r>
-              <w:rPr>
-                <w:rFonts w:ascii="Tahoma" w:hAnsi="Tahoma"/>
-                <w:color w:val="000000"/>
-                <w:spacing w:val="4"/>
-                <w:sz w:val="14"/>
-              </w:rPr>
-              <w:t>Dat</w:t>
+              <w:t>Bill Dat</w:t>
             </w:r>
             <w:r>
               <w:rPr>
@@ -457,17 +428,7 @@
                 <w:spacing w:val="2"/>
                 <w:sz w:val="14"/>
               </w:rPr>
-              <w:t xml:space="preserve"> {</w:t>
-            </w:r>
-            <w:proofErr w:type="gramEnd"/>
-            <w:r>
-              <w:rPr>
-                <w:rFonts w:ascii="Tahoma" w:hAnsi="Tahoma"/>
-                <w:color w:val="000000"/>
-                <w:spacing w:val="2"/>
-                <w:sz w:val="14"/>
-              </w:rPr>
-              <w:t>date}</w:t>
+              <w:t xml:space="preserve"> {date}</w:t>
             </w:r>
             <w:r>
               <w:rPr>
@@ -546,17 +507,7 @@
                 <w:spacing w:val="6"/>
                 <w:sz w:val="14"/>
               </w:rPr>
-              <w:t xml:space="preserve">Pay </w:t>
-            </w:r>
-            <w:proofErr w:type="gramStart"/>
-            <w:r>
-              <w:rPr>
-                <w:rFonts w:ascii="Tahoma" w:hAnsi="Tahoma"/>
-                <w:color w:val="000000"/>
-                <w:spacing w:val="6"/>
-                <w:sz w:val="14"/>
-              </w:rPr>
-              <w:t xml:space="preserve">Type: </w:t>
+              <w:t xml:space="preserve">Pay Type: </w:t>
             </w:r>
             <w:r>
               <w:rPr>
@@ -565,17 +516,7 @@
                 <w:spacing w:val="6"/>
                 <w:sz w:val="14"/>
               </w:rPr>
-              <w:t>{</w:t>
-            </w:r>
-            <w:proofErr w:type="gramEnd"/>
-            <w:r>
-              <w:rPr>
-                <w:rFonts w:ascii="Tahoma" w:hAnsi="Tahoma"/>
-                <w:color w:val="000000"/>
-                <w:spacing w:val="6"/>
-                <w:sz w:val="14"/>
-              </w:rPr>
-              <w:t>type}</w:t>
+              <w:t>{type}</w:t>
             </w:r>
           </w:p>
           <w:p>
@@ -747,15 +688,7 @@
                 <w:color w:val="000000"/>
                 <w:sz w:val="14"/>
               </w:rPr>
-              <w:t>Qt</w:t>
-            </w:r>
-            <w:r>
-              <w:rPr>
-                <w:rFonts w:ascii="Tahoma" w:hAnsi="Tahoma"/>
-                <w:color w:val="000000"/>
-                <w:sz w:val="14"/>
-              </w:rPr>
-              <w:t>y</w:t>
+              <w:t>Qty</w:t>
             </w:r>
           </w:p>
         </w:tc>
@@ -811,23 +744,13 @@
                 <w:sz w:val="14"/>
               </w:rPr>
             </w:pPr>
-            <w:proofErr w:type="gramStart"/>
             <w:r>
               <w:rPr>
                 <w:rFonts w:ascii="Tahoma" w:hAnsi="Tahoma"/>
                 <w:color w:val="000000"/>
                 <w:sz w:val="14"/>
               </w:rPr>
-              <w:t>GST(</w:t>
-            </w:r>
-            <w:proofErr w:type="gramEnd"/>
-            <w:r>
-              <w:rPr>
-                <w:rFonts w:ascii="Tahoma" w:hAnsi="Tahoma"/>
-                <w:color w:val="000000"/>
-                <w:sz w:val="14"/>
-              </w:rPr>
-              <w:t>%)</w:t>
+              <w:t>GST(%)</w:t>
             </w:r>
           </w:p>
         </w:tc>
@@ -4175,7 +4098,6 @@
         <w:t>wofds</w:t>
       </w:r>
       <w:proofErr w:type="spellEnd"/>
-      <w:proofErr w:type="gramStart"/>
       <w:r>
         <w:rPr>
           <w:rFonts w:ascii="Tahoma" w:hAnsi="Tahoma"/>
@@ -4183,37 +4105,7 @@
           <w:spacing w:val="-7"/>
           <w:sz w:val="15"/>
         </w:rPr>
-        <w:t>).Rupees</w:t>
-      </w:r>
-      <w:proofErr w:type="gramEnd"/>
-      <w:r>
-        <w:rPr>
-          <w:rFonts w:ascii="Tahoma" w:hAnsi="Tahoma"/>
-          <w:color w:val="000000"/>
-          <w:spacing w:val="-7"/>
-          <w:sz w:val="15"/>
-        </w:rPr>
-        <w:t xml:space="preserve"> Nine Thousand Five Hundred </w:t>
-      </w:r>
-      <w:proofErr w:type="gramStart"/>
-      <w:r>
-        <w:rPr>
-          <w:rFonts w:ascii="Tahoma" w:hAnsi="Tahoma"/>
-          <w:color w:val="000000"/>
-          <w:spacing w:val="-7"/>
-          <w:sz w:val="15"/>
-        </w:rPr>
-        <w:t>Fifty Eight</w:t>
-      </w:r>
-      <w:proofErr w:type="gramEnd"/>
-      <w:r>
-        <w:rPr>
-          <w:rFonts w:ascii="Tahoma" w:hAnsi="Tahoma"/>
-          <w:color w:val="000000"/>
-          <w:spacing w:val="-7"/>
-          <w:sz w:val="15"/>
-        </w:rPr>
-        <w:t xml:space="preserve"> Only</w:t>
+        <w:t>).Rupees Nine Thousand Five Hundred Fifty Eight Only</w:t>
       </w:r>
     </w:p>
     <w:p>

</xml_diff>

<commit_message>
feat: add initial bill template document
</commit_message>
<xml_diff>
--- a/backend/bill_template.docx
+++ b/backend/bill_template.docx
@@ -361,7 +361,7 @@
           </w:tcPr>
           <w:p>
             <w:r>
-              <w:t>{#items}{description}{/items}</w:t>
+              <w:t>{#items}{description}</w:t>
             </w:r>
           </w:p>
         </w:tc>
@@ -371,7 +371,7 @@
           </w:tcPr>
           <w:p>
             <w:r>
-              <w:t>{#items}{HSN}{/items}</w:t>
+              <w:t>{HSN}</w:t>
             </w:r>
           </w:p>
         </w:tc>
@@ -381,7 +381,7 @@
           </w:tcPr>
           <w:p>
             <w:r>
-              <w:t>{#items}{GST}{/items}</w:t>
+              <w:t>{GST}</w:t>
             </w:r>
           </w:p>
         </w:tc>
@@ -391,7 +391,7 @@
           </w:tcPr>
           <w:p>
             <w:r>
-              <w:t>{#items}{quantity}{/items}</w:t>
+              <w:t>{quantity}</w:t>
             </w:r>
           </w:p>
         </w:tc>
@@ -401,7 +401,7 @@
           </w:tcPr>
           <w:p>
             <w:r>
-              <w:t>{#items}{price}{/items}</w:t>
+              <w:t>{price}</w:t>
             </w:r>
           </w:p>
         </w:tc>
@@ -411,7 +411,7 @@
           </w:tcPr>
           <w:p>
             <w:r>
-              <w:t>{#items}{finalAmount}{/items}</w:t>
+              <w:t>{finalAmount}{/items}</w:t>
             </w:r>
           </w:p>
         </w:tc>

</xml_diff>